<commit_message>
latest changes to use on workstation
</commit_message>
<xml_diff>
--- a/docs/monorepo/monorepo_command_spec.docx
+++ b/docs/monorepo/monorepo_command_spec.docx
@@ -646,7 +646,6 @@
                                     </w:p>
                                   </w:sdtContent>
                                 </w:sdt>
-                                <w:bookmarkStart w:id="0" w:name="_GoBack" w:displacedByCustomXml="next"/>
                                 <w:sdt>
                                   <w:sdtPr>
                                     <w:rPr>
@@ -672,12 +671,11 @@
                                         <w:rPr>
                                           <w:rStyle w:val="TitleChar"/>
                                         </w:rPr>
-                                        <w:t>MonoRepo Command</w:t>
+                                        <w:t>mONOREPO COMMAND</w:t>
                                       </w:r>
                                     </w:p>
                                   </w:sdtContent>
                                 </w:sdt>
-                                <w:bookmarkEnd w:id="0" w:displacedByCustomXml="prev"/>
                               </w:txbxContent>
                             </wps:txbx>
                             <wps:bodyPr rot="0" spcFirstLastPara="0" vertOverflow="overflow" horzOverflow="overflow" vert="horz" wrap="square" lIns="457200" tIns="457200" rIns="0" bIns="0" numCol="1" spcCol="0" rtlCol="0" fromWordArt="0" anchor="b" anchorCtr="0" forceAA="0" compatLnSpc="1">
@@ -708,6 +706,10 @@
                       </v:shape>
                       <v:rect id="Rectangle 462" o:spid="_x0000_s1034" style="position:absolute;width:26426;height:34015;visibility:visible;mso-wrap-style:square;v-text-anchor:middle" o:gfxdata="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" filled="f" stroked="f" strokeweight="1pt"/>
                     </v:group>
+                    <v:shapetype id="_x0000_t202" coordsize="21600,21600" o:spt="202" path="m,l,21600r21600,l21600,xe">
+                      <v:stroke joinstyle="miter"/>
+                      <v:path gradientshapeok="t" o:connecttype="rect"/>
+                    </v:shapetype>
                     <v:shape id="Text Box 463" o:spid="_x0000_s1035" type="#_x0000_t202" style="position:absolute;left:7715;top:7620;width:56102;height:25914;visibility:visible;mso-wrap-style:square;v-text-anchor:bottom" o:gfxdata="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" filled="f" stroked="f" strokeweight=".5pt">
                       <v:textbox inset="36pt,36pt,0,0">
                         <w:txbxContent>
@@ -753,7 +755,6 @@
                               </w:p>
                             </w:sdtContent>
                           </w:sdt>
-                          <w:bookmarkStart w:id="1" w:name="_GoBack" w:displacedByCustomXml="next"/>
                           <w:sdt>
                             <w:sdtPr>
                               <w:rPr>
@@ -779,12 +780,11 @@
                                   <w:rPr>
                                     <w:rStyle w:val="TitleChar"/>
                                   </w:rPr>
-                                  <w:t>MonoRepo Command</w:t>
+                                  <w:t>mONOREPO COMMAND</w:t>
                                 </w:r>
                               </w:p>
                             </w:sdtContent>
                           </w:sdt>
-                          <w:bookmarkEnd w:id="1" w:displacedByCustomXml="prev"/>
                         </w:txbxContent>
                       </v:textbox>
                     </v:shape>
@@ -882,6 +882,14 @@
     </w:sdt>
     <w:sdt>
       <w:sdtPr>
+        <w:rPr>
+          <w:rFonts w:asciiTheme="minorHAnsi" w:eastAsia="Times New Roman" w:hAnsiTheme="minorHAnsi" w:cstheme="minorHAnsi"/>
+          <w:b w:val="0"/>
+          <w:bCs w:val="0"/>
+          <w:color w:val="auto"/>
+          <w:sz w:val="20"/>
+          <w:szCs w:val="20"/>
+        </w:rPr>
         <w:id w:val="-239711195"/>
         <w:docPartObj>
           <w:docPartGallery w:val="Table of Contents"/>
@@ -890,11 +898,7 @@
       </w:sdtPr>
       <w:sdtEndPr>
         <w:rPr>
-          <w:rFonts w:asciiTheme="minorHAnsi" w:eastAsia="Times New Roman" w:hAnsiTheme="minorHAnsi" w:cstheme="minorHAnsi"/>
           <w:noProof/>
-          <w:color w:val="auto"/>
-          <w:sz w:val="20"/>
-          <w:szCs w:val="20"/>
         </w:rPr>
       </w:sdtEndPr>
       <w:sdtContent>
@@ -940,7 +944,7 @@
             </w:rPr>
             <w:fldChar w:fldCharType="separate"/>
           </w:r>
-          <w:hyperlink w:anchor="_Toc144887478" w:history="1">
+          <w:hyperlink w:anchor="_Toc144925394" w:history="1">
             <w:r>
               <w:rPr>
                 <w:rStyle w:val="Hyperlink"/>
@@ -968,7 +972,7 @@
                 <w:noProof/>
                 <w:webHidden/>
               </w:rPr>
-              <w:instrText xml:space="preserve"> PAGEREF _Toc144887478 \h </w:instrText>
+              <w:instrText xml:space="preserve"> PAGEREF _Toc144925394 \h </w:instrText>
             </w:r>
             <w:r>
               <w:rPr>
@@ -1016,7 +1020,7 @@
               <w14:ligatures w14:val="standardContextual"/>
             </w:rPr>
           </w:pPr>
-          <w:hyperlink w:anchor="_Toc144887479" w:history="1">
+          <w:hyperlink w:anchor="_Toc144925395" w:history="1">
             <w:r>
               <w:rPr>
                 <w:rStyle w:val="Hyperlink"/>
@@ -1044,7 +1048,7 @@
                 <w:noProof/>
                 <w:webHidden/>
               </w:rPr>
-              <w:instrText xml:space="preserve"> PAGEREF _Toc144887479 \h </w:instrText>
+              <w:instrText xml:space="preserve"> PAGEREF _Toc144925395 \h </w:instrText>
             </w:r>
             <w:r>
               <w:rPr>
@@ -1092,7 +1096,7 @@
               <w14:ligatures w14:val="standardContextual"/>
             </w:rPr>
           </w:pPr>
-          <w:hyperlink w:anchor="_Toc144887480" w:history="1">
+          <w:hyperlink w:anchor="_Toc144925396" w:history="1">
             <w:r>
               <w:rPr>
                 <w:rStyle w:val="Hyperlink"/>
@@ -1120,7 +1124,7 @@
                 <w:noProof/>
                 <w:webHidden/>
               </w:rPr>
-              <w:instrText xml:space="preserve"> PAGEREF _Toc144887480 \h </w:instrText>
+              <w:instrText xml:space="preserve"> PAGEREF _Toc144925396 \h </w:instrText>
             </w:r>
             <w:r>
               <w:rPr>
@@ -1168,7 +1172,7 @@
               <w14:ligatures w14:val="standardContextual"/>
             </w:rPr>
           </w:pPr>
-          <w:hyperlink w:anchor="_Toc144887481" w:history="1">
+          <w:hyperlink w:anchor="_Toc144925397" w:history="1">
             <w:r>
               <w:rPr>
                 <w:rStyle w:val="Hyperlink"/>
@@ -1196,7 +1200,7 @@
                 <w:noProof/>
                 <w:webHidden/>
               </w:rPr>
-              <w:instrText xml:space="preserve"> PAGEREF _Toc144887481 \h </w:instrText>
+              <w:instrText xml:space="preserve"> PAGEREF _Toc144925397 \h </w:instrText>
             </w:r>
             <w:r>
               <w:rPr>
@@ -1244,7 +1248,7 @@
               <w14:ligatures w14:val="standardContextual"/>
             </w:rPr>
           </w:pPr>
-          <w:hyperlink w:anchor="_Toc144887482" w:history="1">
+          <w:hyperlink w:anchor="_Toc144925398" w:history="1">
             <w:r>
               <w:rPr>
                 <w:rStyle w:val="Hyperlink"/>
@@ -1272,7 +1276,7 @@
                 <w:noProof/>
                 <w:webHidden/>
               </w:rPr>
-              <w:instrText xml:space="preserve"> PAGEREF _Toc144887482 \h </w:instrText>
+              <w:instrText xml:space="preserve"> PAGEREF _Toc144925398 \h </w:instrText>
             </w:r>
             <w:r>
               <w:rPr>
@@ -1318,7 +1322,7 @@
               <w14:ligatures w14:val="standardContextual"/>
             </w:rPr>
           </w:pPr>
-          <w:hyperlink w:anchor="_Toc144887483" w:history="1">
+          <w:hyperlink w:anchor="_Toc144925399" w:history="1">
             <w:r>
               <w:rPr>
                 <w:rStyle w:val="Hyperlink"/>
@@ -1346,7 +1350,7 @@
                 <w:noProof/>
                 <w:webHidden/>
               </w:rPr>
-              <w:instrText xml:space="preserve"> PAGEREF _Toc144887483 \h </w:instrText>
+              <w:instrText xml:space="preserve"> PAGEREF _Toc144925399 \h </w:instrText>
             </w:r>
             <w:r>
               <w:rPr>
@@ -1392,7 +1396,7 @@
               <w14:ligatures w14:val="standardContextual"/>
             </w:rPr>
           </w:pPr>
-          <w:hyperlink w:anchor="_Toc144887484" w:history="1">
+          <w:hyperlink w:anchor="_Toc144925400" w:history="1">
             <w:r>
               <w:rPr>
                 <w:rStyle w:val="Hyperlink"/>
@@ -1420,7 +1424,7 @@
                 <w:noProof/>
                 <w:webHidden/>
               </w:rPr>
-              <w:instrText xml:space="preserve"> PAGEREF _Toc144887484 \h </w:instrText>
+              <w:instrText xml:space="preserve"> PAGEREF _Toc144925400 \h </w:instrText>
             </w:r>
             <w:r>
               <w:rPr>
@@ -1466,7 +1470,7 @@
               <w14:ligatures w14:val="standardContextual"/>
             </w:rPr>
           </w:pPr>
-          <w:hyperlink w:anchor="_Toc144887485" w:history="1">
+          <w:hyperlink w:anchor="_Toc144925401" w:history="1">
             <w:r>
               <w:rPr>
                 <w:rStyle w:val="Hyperlink"/>
@@ -1494,7 +1498,7 @@
                 <w:noProof/>
                 <w:webHidden/>
               </w:rPr>
-              <w:instrText xml:space="preserve"> PAGEREF _Toc144887485 \h </w:instrText>
+              <w:instrText xml:space="preserve"> PAGEREF _Toc144925401 \h </w:instrText>
             </w:r>
             <w:r>
               <w:rPr>
@@ -1540,7 +1544,7 @@
               <w14:ligatures w14:val="standardContextual"/>
             </w:rPr>
           </w:pPr>
-          <w:hyperlink w:anchor="_Toc144887486" w:history="1">
+          <w:hyperlink w:anchor="_Toc144925402" w:history="1">
             <w:r>
               <w:rPr>
                 <w:rStyle w:val="Hyperlink"/>
@@ -1568,7 +1572,7 @@
                 <w:noProof/>
                 <w:webHidden/>
               </w:rPr>
-              <w:instrText xml:space="preserve"> PAGEREF _Toc144887486 \h </w:instrText>
+              <w:instrText xml:space="preserve"> PAGEREF _Toc144925402 \h </w:instrText>
             </w:r>
             <w:r>
               <w:rPr>
@@ -1614,7 +1618,7 @@
               <w14:ligatures w14:val="standardContextual"/>
             </w:rPr>
           </w:pPr>
-          <w:hyperlink w:anchor="_Toc144887487" w:history="1">
+          <w:hyperlink w:anchor="_Toc144925403" w:history="1">
             <w:r>
               <w:rPr>
                 <w:rStyle w:val="Hyperlink"/>
@@ -1642,7 +1646,7 @@
                 <w:noProof/>
                 <w:webHidden/>
               </w:rPr>
-              <w:instrText xml:space="preserve"> PAGEREF _Toc144887487 \h </w:instrText>
+              <w:instrText xml:space="preserve"> PAGEREF _Toc144925403 \h </w:instrText>
             </w:r>
             <w:r>
               <w:rPr>
@@ -1688,7 +1692,7 @@
               <w14:ligatures w14:val="standardContextual"/>
             </w:rPr>
           </w:pPr>
-          <w:hyperlink w:anchor="_Toc144887488" w:history="1">
+          <w:hyperlink w:anchor="_Toc144925404" w:history="1">
             <w:r>
               <w:rPr>
                 <w:rStyle w:val="Hyperlink"/>
@@ -1716,7 +1720,7 @@
                 <w:noProof/>
                 <w:webHidden/>
               </w:rPr>
-              <w:instrText xml:space="preserve"> PAGEREF _Toc144887488 \h </w:instrText>
+              <w:instrText xml:space="preserve"> PAGEREF _Toc144925404 \h </w:instrText>
             </w:r>
             <w:r>
               <w:rPr>
@@ -1764,7 +1768,7 @@
               <w14:ligatures w14:val="standardContextual"/>
             </w:rPr>
           </w:pPr>
-          <w:hyperlink w:anchor="_Toc144887489" w:history="1">
+          <w:hyperlink w:anchor="_Toc144925405" w:history="1">
             <w:r>
               <w:rPr>
                 <w:rStyle w:val="Hyperlink"/>
@@ -1792,7 +1796,7 @@
                 <w:noProof/>
                 <w:webHidden/>
               </w:rPr>
-              <w:instrText xml:space="preserve"> PAGEREF _Toc144887489 \h </w:instrText>
+              <w:instrText xml:space="preserve"> PAGEREF _Toc144925405 \h </w:instrText>
             </w:r>
             <w:r>
               <w:rPr>
@@ -1838,7 +1842,7 @@
               <w14:ligatures w14:val="standardContextual"/>
             </w:rPr>
           </w:pPr>
-          <w:hyperlink w:anchor="_Toc144887490" w:history="1">
+          <w:hyperlink w:anchor="_Toc144925406" w:history="1">
             <w:r>
               <w:rPr>
                 <w:rStyle w:val="Hyperlink"/>
@@ -1866,7 +1870,7 @@
                 <w:noProof/>
                 <w:webHidden/>
               </w:rPr>
-              <w:instrText xml:space="preserve"> PAGEREF _Toc144887490 \h </w:instrText>
+              <w:instrText xml:space="preserve"> PAGEREF _Toc144925406 \h </w:instrText>
             </w:r>
             <w:r>
               <w:rPr>
@@ -1912,7 +1916,7 @@
               <w14:ligatures w14:val="standardContextual"/>
             </w:rPr>
           </w:pPr>
-          <w:hyperlink w:anchor="_Toc144887491" w:history="1">
+          <w:hyperlink w:anchor="_Toc144925407" w:history="1">
             <w:r>
               <w:rPr>
                 <w:rStyle w:val="Hyperlink"/>
@@ -1940,7 +1944,7 @@
                 <w:noProof/>
                 <w:webHidden/>
               </w:rPr>
-              <w:instrText xml:space="preserve"> PAGEREF _Toc144887491 \h </w:instrText>
+              <w:instrText xml:space="preserve"> PAGEREF _Toc144925407 \h </w:instrText>
             </w:r>
             <w:r>
               <w:rPr>
@@ -1986,7 +1990,7 @@
               <w14:ligatures w14:val="standardContextual"/>
             </w:rPr>
           </w:pPr>
-          <w:hyperlink w:anchor="_Toc144887492" w:history="1">
+          <w:hyperlink w:anchor="_Toc144925408" w:history="1">
             <w:r>
               <w:rPr>
                 <w:rStyle w:val="Hyperlink"/>
@@ -2014,7 +2018,7 @@
                 <w:noProof/>
                 <w:webHidden/>
               </w:rPr>
-              <w:instrText xml:space="preserve"> PAGEREF _Toc144887492 \h </w:instrText>
+              <w:instrText xml:space="preserve"> PAGEREF _Toc144925408 \h </w:instrText>
             </w:r>
             <w:r>
               <w:rPr>
@@ -2060,7 +2064,7 @@
               <w14:ligatures w14:val="standardContextual"/>
             </w:rPr>
           </w:pPr>
-          <w:hyperlink w:anchor="_Toc144887493" w:history="1">
+          <w:hyperlink w:anchor="_Toc144925409" w:history="1">
             <w:r>
               <w:rPr>
                 <w:rStyle w:val="Hyperlink"/>
@@ -2088,7 +2092,7 @@
                 <w:noProof/>
                 <w:webHidden/>
               </w:rPr>
-              <w:instrText xml:space="preserve"> PAGEREF _Toc144887493 \h </w:instrText>
+              <w:instrText xml:space="preserve"> PAGEREF _Toc144925409 \h </w:instrText>
             </w:r>
             <w:r>
               <w:rPr>
@@ -2138,12 +2142,12 @@
       <w:r>
         <w:br w:type="page"/>
       </w:r>
-      <w:bookmarkStart w:id="2" w:name="_Toc144887478"/>
+      <w:bookmarkStart w:id="0" w:name="_Toc144925394"/>
       <w:r>
         <w:lastRenderedPageBreak/>
         <w:t>Monorepo Command</w:t>
       </w:r>
-      <w:bookmarkEnd w:id="2"/>
+      <w:bookmarkEnd w:id="0"/>
     </w:p>
     <w:p>
       <w:r>
@@ -2205,12 +2209,12 @@
       <w:pPr>
         <w:pStyle w:val="Heading2"/>
       </w:pPr>
-      <w:bookmarkStart w:id="3" w:name="_Toc144887479"/>
+      <w:bookmarkStart w:id="1" w:name="_Toc144925395"/>
       <w:r>
         <w:lastRenderedPageBreak/>
         <w:t>General Commands</w:t>
       </w:r>
-      <w:bookmarkEnd w:id="3"/>
+      <w:bookmarkEnd w:id="1"/>
     </w:p>
     <w:p>
       <w:r>
@@ -2391,11 +2395,6 @@
     </w:tbl>
     <w:p>
       <w:pPr>
-        <w:pStyle w:val="Heading2"/>
-      </w:pPr>
-    </w:p>
-    <w:p>
-      <w:pPr>
         <w:spacing w:before="0" w:beforeAutospacing="0" w:after="0" w:afterAutospacing="0" w:line="240" w:lineRule="auto"/>
         <w:rPr>
           <w:rFonts w:asciiTheme="majorHAnsi" w:eastAsiaTheme="majorEastAsia" w:hAnsiTheme="majorHAnsi" w:cstheme="majorBidi"/>
@@ -2406,7 +2405,28 @@
           <w:szCs w:val="28"/>
         </w:rPr>
       </w:pPr>
+    </w:p>
+    <w:p>
+      <w:pPr>
+        <w:spacing w:before="0" w:beforeAutospacing="0" w:after="0" w:afterAutospacing="0" w:line="240" w:lineRule="auto"/>
+        <w:rPr>
+          <w:rFonts w:asciiTheme="majorHAnsi" w:eastAsiaTheme="majorEastAsia" w:hAnsiTheme="majorHAnsi" w:cstheme="majorBidi"/>
+          <w:i/>
+          <w:iCs/>
+          <w:color w:val="2F5496" w:themeColor="accent1" w:themeShade="BF"/>
+          <w:sz w:val="28"/>
+          <w:szCs w:val="28"/>
+        </w:rPr>
+      </w:pPr>
       <w:r>
+        <w:rPr>
+          <w:rFonts w:asciiTheme="majorHAnsi" w:eastAsiaTheme="majorEastAsia" w:hAnsiTheme="majorHAnsi" w:cstheme="majorBidi"/>
+          <w:i/>
+          <w:iCs/>
+          <w:color w:val="2F5496" w:themeColor="accent1" w:themeShade="BF"/>
+          <w:sz w:val="28"/>
+          <w:szCs w:val="28"/>
+        </w:rPr>
         <w:br w:type="page"/>
       </w:r>
     </w:p>
@@ -2414,7 +2434,7 @@
       <w:pPr>
         <w:pStyle w:val="Heading2"/>
       </w:pPr>
-      <w:bookmarkStart w:id="4" w:name="_Toc144887480"/>
+      <w:bookmarkStart w:id="2" w:name="_Toc144925396"/>
       <w:r>
         <w:lastRenderedPageBreak/>
         <w:t>Global</w:t>
@@ -2422,7 +2442,7 @@
       <w:r>
         <w:t xml:space="preserve"> Options</w:t>
       </w:r>
-      <w:bookmarkEnd w:id="4"/>
+      <w:bookmarkEnd w:id="2"/>
     </w:p>
     <w:p>
       <w:pPr>
@@ -2702,12 +2722,12 @@
       <w:pPr>
         <w:pStyle w:val="Heading2"/>
       </w:pPr>
-      <w:bookmarkStart w:id="5" w:name="_Toc144887481"/>
+      <w:bookmarkStart w:id="3" w:name="_Toc144925397"/>
       <w:r>
         <w:lastRenderedPageBreak/>
         <w:t>General Command Structure</w:t>
       </w:r>
-      <w:bookmarkEnd w:id="5"/>
+      <w:bookmarkEnd w:id="3"/>
     </w:p>
     <w:p>
       <w:r>
@@ -2726,7 +2746,6 @@
     <w:p>
       <w:pPr>
         <w:pStyle w:val="Table"/>
-        <w:ind w:left="720"/>
       </w:pPr>
     </w:p>
     <w:p>
@@ -2749,24 +2768,16 @@
       <w:pPr>
         <w:pStyle w:val="Heading2"/>
       </w:pPr>
-      <w:bookmarkStart w:id="6" w:name="_Toc144887482"/>
+      <w:bookmarkStart w:id="4" w:name="_Toc144925398"/>
       <w:r>
         <w:lastRenderedPageBreak/>
         <w:t>Monorepo Configuration</w:t>
       </w:r>
-      <w:bookmarkEnd w:id="6"/>
+      <w:bookmarkEnd w:id="4"/>
     </w:p>
     <w:p>
       <w:r>
-        <w:t xml:space="preserve">The monorepo configuration is a local configuration persisted as part of the monorepo and </w:t>
-      </w:r>
-      <w:proofErr w:type="gramStart"/>
-      <w:r>
-        <w:t>‘.gitconfig</w:t>
-      </w:r>
-      <w:proofErr w:type="gramEnd"/>
-      <w:r>
-        <w:t>,’ managed by the monorepo command using the syntax—</w:t>
+        <w:t>The monorepo configuration is a local configuration persisted as part of the monorepo and ‘.gitconfig,’ managed by the monorepo command using the syntax—</w:t>
       </w:r>
     </w:p>
     <w:p>
@@ -2832,6 +2843,11 @@
       </w:r>
     </w:p>
     <w:p>
+      <w:r>
+        <w:t>The “monorepo config” commands generally create YAML configuration files within the monorepo as well as storing some configuration state in the git config (key-value) store.  Configuration files are used to store parameters</w:t>
+      </w:r>
+    </w:p>
+    <w:p>
       <w:pPr>
         <w:spacing w:before="0" w:beforeAutospacing="0" w:after="0" w:afterAutospacing="0" w:line="240" w:lineRule="auto"/>
       </w:pPr>
@@ -2843,12 +2859,12 @@
       <w:pPr>
         <w:pStyle w:val="Heading3"/>
       </w:pPr>
-      <w:bookmarkStart w:id="7" w:name="_Toc144887483"/>
+      <w:bookmarkStart w:id="5" w:name="_Toc144925399"/>
       <w:r>
         <w:lastRenderedPageBreak/>
         <w:t>Build-Host Runtime Configuration</w:t>
       </w:r>
-      <w:bookmarkEnd w:id="7"/>
+      <w:bookmarkEnd w:id="5"/>
     </w:p>
     <w:p>
       <w:r>
@@ -3910,7 +3926,7 @@
       <w:pPr>
         <w:pStyle w:val="Heading3"/>
       </w:pPr>
-      <w:bookmarkStart w:id="8" w:name="_Toc144887484"/>
+      <w:bookmarkStart w:id="6" w:name="_Toc144925400"/>
       <w:r>
         <w:lastRenderedPageBreak/>
         <w:t>Container</w:t>
@@ -3921,7 +3937,7 @@
       <w:r>
         <w:t>Runtime Configuration</w:t>
       </w:r>
-      <w:bookmarkEnd w:id="8"/>
+      <w:bookmarkEnd w:id="6"/>
     </w:p>
     <w:p>
       <w:pPr>
@@ -4514,12 +4530,12 @@
       <w:pPr>
         <w:pStyle w:val="Heading3"/>
       </w:pPr>
-      <w:bookmarkStart w:id="9" w:name="_Toc144887485"/>
+      <w:bookmarkStart w:id="7" w:name="_Toc144925401"/>
       <w:r>
         <w:lastRenderedPageBreak/>
         <w:t>Hypervisor Configuration</w:t>
       </w:r>
-      <w:bookmarkEnd w:id="9"/>
+      <w:bookmarkEnd w:id="7"/>
     </w:p>
     <w:p>
       <w:pPr>
@@ -5010,16 +5026,7 @@
     </w:tbl>
     <w:p>
       <w:r>
-        <w:t xml:space="preserve">Given that any platform (operating system/CPU combination) could have an installed </w:t>
-      </w:r>
-      <w:r>
-        <w:t>hypervisor</w:t>
-      </w:r>
-      <w:r>
-        <w:t xml:space="preserve"> (e.g.,</w:t>
-      </w:r>
-      <w:r>
-        <w:t xml:space="preserve"> kvm or </w:t>
+        <w:t xml:space="preserve">Given that any platform (operating system/CPU combination) could have an installed hypervisor (e.g., kvm or </w:t>
       </w:r>
       <w:r>
         <w:t>VMware</w:t>
@@ -5271,12 +5278,12 @@
       <w:pPr>
         <w:pStyle w:val="Heading3"/>
       </w:pPr>
-      <w:bookmarkStart w:id="10" w:name="_Toc144887486"/>
+      <w:bookmarkStart w:id="8" w:name="_Toc144925402"/>
       <w:r>
         <w:lastRenderedPageBreak/>
         <w:t>Language Configuration</w:t>
       </w:r>
-      <w:bookmarkEnd w:id="10"/>
+      <w:bookmarkEnd w:id="8"/>
     </w:p>
     <w:p>
       <w:r>
@@ -6124,12 +6131,12 @@
       <w:pPr>
         <w:pStyle w:val="Heading3"/>
       </w:pPr>
-      <w:bookmarkStart w:id="11" w:name="_Toc144887487"/>
+      <w:bookmarkStart w:id="9" w:name="_Toc144925403"/>
       <w:r>
         <w:lastRenderedPageBreak/>
         <w:t>Platform Configuration</w:t>
       </w:r>
-      <w:bookmarkEnd w:id="11"/>
+      <w:bookmarkEnd w:id="9"/>
     </w:p>
     <w:p>
       <w:pPr>
@@ -7076,12 +7083,12 @@
       <w:pPr>
         <w:pStyle w:val="Heading3"/>
       </w:pPr>
-      <w:bookmarkStart w:id="12" w:name="_Toc144887488"/>
+      <w:bookmarkStart w:id="10" w:name="_Toc144925404"/>
       <w:r>
         <w:lastRenderedPageBreak/>
         <w:t>Project Configuration</w:t>
       </w:r>
-      <w:bookmarkEnd w:id="12"/>
+      <w:bookmarkEnd w:id="10"/>
     </w:p>
     <w:p>
       <w:r>
@@ -8103,12 +8110,12 @@
       <w:pPr>
         <w:pStyle w:val="Heading2"/>
       </w:pPr>
-      <w:bookmarkStart w:id="13" w:name="_Toc144887489"/>
+      <w:bookmarkStart w:id="11" w:name="_Toc144925405"/>
       <w:r>
         <w:lastRenderedPageBreak/>
         <w:t>Project-Action Commands</w:t>
       </w:r>
-      <w:bookmarkEnd w:id="13"/>
+      <w:bookmarkEnd w:id="11"/>
     </w:p>
     <w:p>
       <w:r>
@@ -8210,12 +8217,12 @@
       <w:pPr>
         <w:pStyle w:val="Heading3"/>
       </w:pPr>
-      <w:bookmarkStart w:id="14" w:name="_Toc144887490"/>
+      <w:bookmarkStart w:id="12" w:name="_Toc144925406"/>
       <w:r>
         <w:lastRenderedPageBreak/>
         <w:t>Project Build Command</w:t>
       </w:r>
-      <w:bookmarkEnd w:id="14"/>
+      <w:bookmarkEnd w:id="12"/>
     </w:p>
     <w:p>
       <w:pPr>
@@ -8430,7 +8437,7 @@
       <w:pPr>
         <w:pStyle w:val="Heading3"/>
       </w:pPr>
-      <w:bookmarkStart w:id="15" w:name="_Toc144887491"/>
+      <w:bookmarkStart w:id="13" w:name="_Toc144925407"/>
       <w:r>
         <w:lastRenderedPageBreak/>
         <w:t xml:space="preserve">Project </w:t>
@@ -8441,7 +8448,7 @@
       <w:r>
         <w:t xml:space="preserve"> Command</w:t>
       </w:r>
-      <w:bookmarkEnd w:id="15"/>
+      <w:bookmarkEnd w:id="13"/>
     </w:p>
     <w:p>
       <w:pPr>
@@ -8656,7 +8663,7 @@
       <w:pPr>
         <w:pStyle w:val="Heading3"/>
       </w:pPr>
-      <w:bookmarkStart w:id="16" w:name="_Toc144887492"/>
+      <w:bookmarkStart w:id="14" w:name="_Toc144925408"/>
       <w:r>
         <w:lastRenderedPageBreak/>
         <w:t xml:space="preserve">Project </w:t>
@@ -8667,7 +8674,7 @@
       <w:r>
         <w:t xml:space="preserve"> Command</w:t>
       </w:r>
-      <w:bookmarkEnd w:id="16"/>
+      <w:bookmarkEnd w:id="14"/>
     </w:p>
     <w:p>
       <w:pPr>
@@ -8869,12 +8876,12 @@
       <w:pPr>
         <w:pStyle w:val="Heading3"/>
       </w:pPr>
-      <w:bookmarkStart w:id="17" w:name="_Toc144887493"/>
+      <w:bookmarkStart w:id="15" w:name="_Toc144925409"/>
       <w:r>
         <w:lastRenderedPageBreak/>
         <w:t>General Task Shell Command</w:t>
       </w:r>
-      <w:bookmarkEnd w:id="17"/>
+      <w:bookmarkEnd w:id="15"/>
     </w:p>
     <w:p>
       <w:pPr>
@@ -9425,7 +9432,7 @@
             <w:rPr>
               <w:noProof/>
             </w:rPr>
-            <w:t>10:07:10</w:t>
+            <w:t>20:19:55</w:t>
           </w:r>
           <w:r>
             <w:fldChar w:fldCharType="end"/>
@@ -9575,10 +9582,7 @@
             <w:spacing w:before="0" w:beforeAutospacing="0" w:after="0" w:afterAutospacing="0" w:line="240" w:lineRule="auto"/>
           </w:pPr>
           <w:r>
-            <w:t xml:space="preserve">Monorepo </w:t>
-          </w:r>
-          <w:r>
-            <w:t>Command</w:t>
+            <w:t>Monorepo Command</w:t>
           </w:r>
         </w:p>
       </w:tc>

</xml_diff>